<commit_message>
05.12.2025 Modernizzazione UI, tolte notifiche, aggiunta opzione per eliminare tutti i dati.
</commit_message>
<xml_diff>
--- a/4_Diari/DiarioMentalMood.docx
+++ b/4_Diari/DiarioMentalMood.docx
@@ -1204,14 +1204,98 @@
               <w:rPr>
                 <w:rFonts w:ascii="Arial" w:hAnsi="Arial" w:cs="Arial"/>
               </w:rPr>
-              <w:t>Oggi ho riscontrato in quasi tutte le ore problemi dovuti alla configurazione e installazione di android studio e la sua sdk, flutter con la sua sdk e anche dart con la sua sdk.</w:t>
+              <w:t xml:space="preserve">Oggi ho riscontrato in quasi tutte le ore problemi dovuti alla configurazione e installazione di </w:t>
+            </w:r>
+            <w:proofErr w:type="spellStart"/>
+            <w:r>
+              <w:rPr>
+                <w:rFonts w:ascii="Arial" w:hAnsi="Arial" w:cs="Arial"/>
+              </w:rPr>
+              <w:t>android</w:t>
+            </w:r>
+            <w:proofErr w:type="spellEnd"/>
+            <w:r>
+              <w:rPr>
+                <w:rFonts w:ascii="Arial" w:hAnsi="Arial" w:cs="Arial"/>
+              </w:rPr>
+              <w:t xml:space="preserve"> studio e la sua </w:t>
+            </w:r>
+            <w:proofErr w:type="spellStart"/>
+            <w:r>
+              <w:rPr>
+                <w:rFonts w:ascii="Arial" w:hAnsi="Arial" w:cs="Arial"/>
+              </w:rPr>
+              <w:t>sdk</w:t>
+            </w:r>
+            <w:proofErr w:type="spellEnd"/>
+            <w:r>
+              <w:rPr>
+                <w:rFonts w:ascii="Arial" w:hAnsi="Arial" w:cs="Arial"/>
+              </w:rPr>
+              <w:t xml:space="preserve">, flutter con la sua </w:t>
+            </w:r>
+            <w:proofErr w:type="spellStart"/>
+            <w:r>
+              <w:rPr>
+                <w:rFonts w:ascii="Arial" w:hAnsi="Arial" w:cs="Arial"/>
+              </w:rPr>
+              <w:t>sdk</w:t>
+            </w:r>
+            <w:proofErr w:type="spellEnd"/>
+            <w:r>
+              <w:rPr>
+                <w:rFonts w:ascii="Arial" w:hAnsi="Arial" w:cs="Arial"/>
+              </w:rPr>
+              <w:t xml:space="preserve"> e anche dart con la sua </w:t>
+            </w:r>
+            <w:proofErr w:type="spellStart"/>
+            <w:r>
+              <w:rPr>
+                <w:rFonts w:ascii="Arial" w:hAnsi="Arial" w:cs="Arial"/>
+              </w:rPr>
+              <w:t>sdk</w:t>
+            </w:r>
+            <w:proofErr w:type="spellEnd"/>
+            <w:r>
+              <w:rPr>
+                <w:rFonts w:ascii="Arial" w:hAnsi="Arial" w:cs="Arial"/>
+              </w:rPr>
+              <w:t>.</w:t>
             </w:r>
             <w:r>
               <w:rPr>
                 <w:rFonts w:ascii="Arial" w:hAnsi="Arial" w:cs="Arial"/>
               </w:rPr>
               <w:br/>
-              <w:t>Per risolvere ho chiesto aiuto alla docente ed inoltre ho seguito passo a passo le soluzioni che mi ha dato ChatGPT, e dopo numerevoli tentativi e ore messe a fare trouble-shooting, finalmente sono riuscito a risolvere i problemi e a far partire il debug.</w:t>
+              <w:t xml:space="preserve">Per risolvere ho chiesto aiuto alla docente ed inoltre ho seguito passo a passo le soluzioni che mi ha dato ChatGPT, e dopo </w:t>
+            </w:r>
+            <w:proofErr w:type="spellStart"/>
+            <w:r>
+              <w:rPr>
+                <w:rFonts w:ascii="Arial" w:hAnsi="Arial" w:cs="Arial"/>
+              </w:rPr>
+              <w:t>numerevoli</w:t>
+            </w:r>
+            <w:proofErr w:type="spellEnd"/>
+            <w:r>
+              <w:rPr>
+                <w:rFonts w:ascii="Arial" w:hAnsi="Arial" w:cs="Arial"/>
+              </w:rPr>
+              <w:t xml:space="preserve"> tentativi e ore messe a fare </w:t>
+            </w:r>
+            <w:proofErr w:type="spellStart"/>
+            <w:r>
+              <w:rPr>
+                <w:rFonts w:ascii="Arial" w:hAnsi="Arial" w:cs="Arial"/>
+              </w:rPr>
+              <w:t>trouble</w:t>
+            </w:r>
+            <w:proofErr w:type="spellEnd"/>
+            <w:r>
+              <w:rPr>
+                <w:rFonts w:ascii="Arial" w:hAnsi="Arial" w:cs="Arial"/>
+              </w:rPr>
+              <w:t>-shooting, finalmente sono riuscito a risolvere i problemi e a far partire il debug.</w:t>
             </w:r>
           </w:p>
         </w:tc>
@@ -1327,7 +1411,21 @@
               <w:rPr>
                 <w:rFonts w:ascii="Arial" w:hAnsi="Arial" w:cs="Arial"/>
               </w:rPr>
-              <w:t>Inizio sviluppo applicativo portando avanti le attività che sarebbero dovute essere svolte oggi.</w:t>
+              <w:t xml:space="preserve">Inizio sviluppo applicativo portando avanti le attività che </w:t>
+            </w:r>
+            <w:proofErr w:type="gramStart"/>
+            <w:r>
+              <w:rPr>
+                <w:rFonts w:ascii="Arial" w:hAnsi="Arial" w:cs="Arial"/>
+              </w:rPr>
+              <w:t>sarebbero dovute</w:t>
+            </w:r>
+            <w:proofErr w:type="gramEnd"/>
+            <w:r>
+              <w:rPr>
+                <w:rFonts w:ascii="Arial" w:hAnsi="Arial" w:cs="Arial"/>
+              </w:rPr>
+              <w:t xml:space="preserve"> essere svolte oggi.</w:t>
             </w:r>
           </w:p>
         </w:tc>
@@ -1657,14 +1755,42 @@
               <w:rPr>
                 <w:rFonts w:ascii="Arial" w:hAnsi="Arial" w:cs="Arial"/>
               </w:rPr>
-              <w:t>Per alcune ore ho riscontrato problemi al progetto e a git.</w:t>
+              <w:t xml:space="preserve">Per alcune ore ho riscontrato problemi al progetto e a </w:t>
+            </w:r>
+            <w:proofErr w:type="spellStart"/>
+            <w:r>
+              <w:rPr>
+                <w:rFonts w:ascii="Arial" w:hAnsi="Arial" w:cs="Arial"/>
+              </w:rPr>
+              <w:t>git</w:t>
+            </w:r>
+            <w:proofErr w:type="spellEnd"/>
+            <w:r>
+              <w:rPr>
+                <w:rFonts w:ascii="Arial" w:hAnsi="Arial" w:cs="Arial"/>
+              </w:rPr>
+              <w:t>.</w:t>
             </w:r>
             <w:r>
               <w:rPr>
                 <w:rFonts w:ascii="Arial" w:hAnsi="Arial" w:cs="Arial"/>
               </w:rPr>
               <w:br/>
-              <w:t>Per risolvere ho dovuto fare un chkdsk /f /r nel mio disco del progetto</w:t>
+              <w:t xml:space="preserve">Per risolvere ho dovuto fare un </w:t>
+            </w:r>
+            <w:proofErr w:type="spellStart"/>
+            <w:r>
+              <w:rPr>
+                <w:rFonts w:ascii="Arial" w:hAnsi="Arial" w:cs="Arial"/>
+              </w:rPr>
+              <w:t>chkdsk</w:t>
+            </w:r>
+            <w:proofErr w:type="spellEnd"/>
+            <w:r>
+              <w:rPr>
+                <w:rFonts w:ascii="Arial" w:hAnsi="Arial" w:cs="Arial"/>
+              </w:rPr>
+              <w:t xml:space="preserve"> /f /r nel mio disco del progetto</w:t>
             </w:r>
           </w:p>
         </w:tc>
@@ -1780,7 +1906,21 @@
               <w:rPr>
                 <w:rFonts w:ascii="Arial" w:hAnsi="Arial" w:cs="Arial"/>
               </w:rPr>
-              <w:t>Continuo sviluppo DB portando avanti le attività che sarebbero dovute essere svolte oggi.</w:t>
+              <w:t xml:space="preserve">Continuo sviluppo DB portando avanti le attività che </w:t>
+            </w:r>
+            <w:proofErr w:type="gramStart"/>
+            <w:r>
+              <w:rPr>
+                <w:rFonts w:ascii="Arial" w:hAnsi="Arial" w:cs="Arial"/>
+              </w:rPr>
+              <w:t>sarebbero dovute</w:t>
+            </w:r>
+            <w:proofErr w:type="gramEnd"/>
+            <w:r>
+              <w:rPr>
+                <w:rFonts w:ascii="Arial" w:hAnsi="Arial" w:cs="Arial"/>
+              </w:rPr>
+              <w:t xml:space="preserve"> essere svolte oggi.</w:t>
             </w:r>
           </w:p>
         </w:tc>
@@ -2937,14 +3077,42 @@
               <w:rPr>
                 <w:rFonts w:ascii="Arial" w:hAnsi="Arial" w:cs="Arial"/>
               </w:rPr>
-              <w:t>Fine dello sviluppo DB, aggiunti tutti i controlli necessari per i campi vari ed aggiustato unique degli username degli utenti.</w:t>
+              <w:t xml:space="preserve">Fine dello sviluppo DB, aggiunti tutti i controlli necessari per i campi vari ed aggiustato </w:t>
+            </w:r>
+            <w:proofErr w:type="spellStart"/>
+            <w:r>
+              <w:rPr>
+                <w:rFonts w:ascii="Arial" w:hAnsi="Arial" w:cs="Arial"/>
+              </w:rPr>
+              <w:t>unique</w:t>
+            </w:r>
+            <w:proofErr w:type="spellEnd"/>
+            <w:r>
+              <w:rPr>
+                <w:rFonts w:ascii="Arial" w:hAnsi="Arial" w:cs="Arial"/>
+              </w:rPr>
+              <w:t xml:space="preserve"> degli username degli utenti.</w:t>
             </w:r>
             <w:r>
               <w:rPr>
                 <w:rFonts w:ascii="Arial" w:hAnsi="Arial" w:cs="Arial"/>
               </w:rPr>
               <w:br/>
-              <w:t>Inizio sviluppo UI e concentrazione sul lato grafico dell’applicativo, implementazione pacchetto che genera forme con effetto “Liquid Glass” simile a quello nativo di apple.</w:t>
+              <w:t xml:space="preserve">Inizio sviluppo UI e concentrazione sul lato grafico dell’applicativo, implementazione pacchetto che genera forme con effetto “Liquid Glass” simile a quello nativo di </w:t>
+            </w:r>
+            <w:proofErr w:type="spellStart"/>
+            <w:r>
+              <w:rPr>
+                <w:rFonts w:ascii="Arial" w:hAnsi="Arial" w:cs="Arial"/>
+              </w:rPr>
+              <w:t>apple</w:t>
+            </w:r>
+            <w:proofErr w:type="spellEnd"/>
+            <w:r>
+              <w:rPr>
+                <w:rFonts w:ascii="Arial" w:hAnsi="Arial" w:cs="Arial"/>
+              </w:rPr>
+              <w:t>.</w:t>
             </w:r>
             <w:r>
               <w:rPr>
@@ -3738,13 +3906,7 @@
               <w:rPr>
                 <w:rFonts w:ascii="Arial" w:hAnsi="Arial" w:cs="Arial"/>
               </w:rPr>
-              <w:t>21</w:t>
-            </w:r>
-            <w:r>
-              <w:rPr>
-                <w:rFonts w:ascii="Arial" w:hAnsi="Arial" w:cs="Arial"/>
-              </w:rPr>
-              <w:t>.11.2025</w:t>
+              <w:t>21.11.2025</w:t>
             </w:r>
           </w:p>
         </w:tc>
@@ -3948,7 +4110,35 @@
               <w:rPr>
                 <w:rFonts w:ascii="Arial" w:hAnsi="Arial" w:cs="Arial"/>
               </w:rPr>
-              <w:t>Ho avuto dei problemi con la sdk di android, quindi tramite l’aiuto di Gemini sono riuscito a modificare delle impostazioni che mi hanno permesso di continuare a sviluppare.</w:t>
+              <w:t xml:space="preserve">Ho avuto dei problemi con la </w:t>
+            </w:r>
+            <w:proofErr w:type="spellStart"/>
+            <w:r>
+              <w:rPr>
+                <w:rFonts w:ascii="Arial" w:hAnsi="Arial" w:cs="Arial"/>
+              </w:rPr>
+              <w:t>sdk</w:t>
+            </w:r>
+            <w:proofErr w:type="spellEnd"/>
+            <w:r>
+              <w:rPr>
+                <w:rFonts w:ascii="Arial" w:hAnsi="Arial" w:cs="Arial"/>
+              </w:rPr>
+              <w:t xml:space="preserve"> di </w:t>
+            </w:r>
+            <w:proofErr w:type="spellStart"/>
+            <w:r>
+              <w:rPr>
+                <w:rFonts w:ascii="Arial" w:hAnsi="Arial" w:cs="Arial"/>
+              </w:rPr>
+              <w:t>android</w:t>
+            </w:r>
+            <w:proofErr w:type="spellEnd"/>
+            <w:r>
+              <w:rPr>
+                <w:rFonts w:ascii="Arial" w:hAnsi="Arial" w:cs="Arial"/>
+              </w:rPr>
+              <w:t>, quindi tramite l’aiuto di Gemini sono riuscito a modificare delle impostazioni che mi hanno permesso di continuare a sviluppare.</w:t>
             </w:r>
           </w:p>
         </w:tc>
@@ -4006,13 +4196,7 @@
               <w:rPr>
                 <w:rFonts w:ascii="Arial" w:hAnsi="Arial" w:cs="Arial"/>
               </w:rPr>
-              <w:t>In ritardo con il programma un po’</w:t>
-            </w:r>
-            <w:r>
-              <w:rPr>
-                <w:rFonts w:ascii="Arial" w:hAnsi="Arial" w:cs="Arial"/>
-              </w:rPr>
-              <w:t>.</w:t>
+              <w:t>In ritardo con il programma un po’.</w:t>
             </w:r>
           </w:p>
         </w:tc>
@@ -4203,13 +4387,7 @@
               <w:rPr>
                 <w:rFonts w:ascii="Arial" w:hAnsi="Arial" w:cs="Arial"/>
               </w:rPr>
-              <w:t>28</w:t>
-            </w:r>
-            <w:r>
-              <w:rPr>
-                <w:rFonts w:ascii="Arial" w:hAnsi="Arial" w:cs="Arial"/>
-              </w:rPr>
-              <w:t>.11.2025</w:t>
+              <w:t>28.11.2025</w:t>
             </w:r>
           </w:p>
         </w:tc>
@@ -4368,11 +4546,6 @@
                 <w:rFonts w:ascii="Arial" w:hAnsi="Arial" w:cs="Arial"/>
               </w:rPr>
               <w:br/>
-            </w:r>
-            <w:r>
-              <w:rPr>
-                <w:rFonts w:ascii="Arial" w:hAnsi="Arial" w:cs="Arial"/>
-              </w:rPr>
               <w:t>Ristrutturazione UI pagina home.</w:t>
             </w:r>
           </w:p>
@@ -4386,13 +4559,7 @@
               <w:rPr>
                 <w:rFonts w:ascii="Arial" w:hAnsi="Arial" w:cs="Arial"/>
               </w:rPr>
-              <w:t>Aggiunta dei consigli e la loro popolazione nel DB.</w:t>
-            </w:r>
-            <w:r>
-              <w:rPr>
-                <w:rFonts w:ascii="Arial" w:hAnsi="Arial" w:cs="Arial"/>
-              </w:rPr>
-              <w:t xml:space="preserve"> </w:t>
+              <w:t xml:space="preserve">Aggiunta dei consigli e la loro popolazione nel DB. </w:t>
             </w:r>
           </w:p>
         </w:tc>
@@ -4457,7 +4624,21 @@
                 <w:rFonts w:ascii="Arial" w:hAnsi="Arial" w:cs="Arial"/>
               </w:rPr>
               <w:br/>
-              <w:t>Tramite la logica ed il debugging sono riuscito a capire che in se per se il sistema manda l’input per le notifiche, solo che per qualche motivo quell’input non viene visualizzato in nessun modo.</w:t>
+              <w:t xml:space="preserve">Tramite la logica ed il debugging sono riuscito a capire che in </w:t>
+            </w:r>
+            <w:proofErr w:type="gramStart"/>
+            <w:r>
+              <w:rPr>
+                <w:rFonts w:ascii="Arial" w:hAnsi="Arial" w:cs="Arial"/>
+              </w:rPr>
+              <w:t>se</w:t>
+            </w:r>
+            <w:proofErr w:type="gramEnd"/>
+            <w:r>
+              <w:rPr>
+                <w:rFonts w:ascii="Arial" w:hAnsi="Arial" w:cs="Arial"/>
+              </w:rPr>
+              <w:t xml:space="preserve"> per se il sistema manda l’input per le notifiche, solo che per qualche motivo quell’input non viene visualizzato in nessun modo.</w:t>
             </w:r>
           </w:p>
           <w:p>
@@ -4541,13 +4722,7 @@
               <w:rPr>
                 <w:rFonts w:ascii="Arial" w:hAnsi="Arial" w:cs="Arial"/>
               </w:rPr>
-              <w:t xml:space="preserve">In ritardo con il programma un po’, ma </w:t>
-            </w:r>
-            <w:r>
-              <w:rPr>
-                <w:rFonts w:ascii="Arial" w:hAnsi="Arial" w:cs="Arial"/>
-              </w:rPr>
-              <w:t>grazie alla decisione di non fare quelle cose riesco a riprendere il programma significantemente.</w:t>
+              <w:t>In ritardo con il programma un po’, ma grazie alla decisione di non fare quelle cose riesco a riprendere il programma significantemente.</w:t>
             </w:r>
           </w:p>
         </w:tc>
@@ -4606,6 +4781,503 @@
                 <w:rFonts w:ascii="Arial" w:hAnsi="Arial" w:cs="Arial"/>
               </w:rPr>
               <w:t>Aggiunta di eliminare tutti i dati salvati per un utente e aggiunte piccole funzionalità, oltre al continuo sostanziale della documentazione.</w:t>
+            </w:r>
+          </w:p>
+        </w:tc>
+      </w:tr>
+    </w:tbl>
+    <w:p>
+      <w:pPr>
+        <w:rPr>
+          <w:rFonts w:ascii="Arial" w:hAnsi="Arial" w:cs="Arial"/>
+        </w:rPr>
+      </w:pPr>
+    </w:p>
+    <w:p>
+      <w:r>
+        <w:br w:type="page"/>
+      </w:r>
+    </w:p>
+    <w:p>
+      <w:pPr>
+        <w:pStyle w:val="Titolo"/>
+        <w:pBdr>
+          <w:bottom w:val="single" w:sz="4" w:space="4" w:color="auto"/>
+        </w:pBdr>
+        <w:rPr>
+          <w:rFonts w:ascii="Arial" w:hAnsi="Arial" w:cs="Arial"/>
+          <w:color w:val="auto"/>
+        </w:rPr>
+      </w:pPr>
+      <w:r>
+        <w:rPr>
+          <w:rFonts w:ascii="Arial" w:hAnsi="Arial" w:cs="Arial"/>
+          <w:color w:val="auto"/>
+        </w:rPr>
+        <w:lastRenderedPageBreak/>
+        <w:t>Diario di lavoro</w:t>
+      </w:r>
+    </w:p>
+    <w:tbl>
+      <w:tblPr>
+        <w:tblStyle w:val="Grigliatabella"/>
+        <w:tblW w:w="5000" w:type="pct"/>
+        <w:tblLook w:val="04A0" w:firstRow="1" w:lastRow="0" w:firstColumn="1" w:lastColumn="0" w:noHBand="0" w:noVBand="1"/>
+      </w:tblPr>
+      <w:tblGrid>
+        <w:gridCol w:w="2463"/>
+        <w:gridCol w:w="2463"/>
+        <w:gridCol w:w="2464"/>
+        <w:gridCol w:w="2464"/>
+      </w:tblGrid>
+      <w:tr>
+        <w:trPr>
+          <w:trHeight w:val="199"/>
+        </w:trPr>
+        <w:tc>
+          <w:tcPr>
+            <w:tcW w:w="1250" w:type="pct"/>
+            <w:vAlign w:val="center"/>
+          </w:tcPr>
+          <w:p>
+            <w:pPr>
+              <w:rPr>
+                <w:rFonts w:ascii="Arial" w:hAnsi="Arial" w:cs="Arial"/>
+              </w:rPr>
+            </w:pPr>
+            <w:r>
+              <w:rPr>
+                <w:rFonts w:ascii="Arial" w:hAnsi="Arial" w:cs="Arial"/>
+              </w:rPr>
+              <w:t>Luogo</w:t>
+            </w:r>
+          </w:p>
+        </w:tc>
+        <w:tc>
+          <w:tcPr>
+            <w:tcW w:w="3750" w:type="pct"/>
+            <w:gridSpan w:val="3"/>
+            <w:vAlign w:val="center"/>
+          </w:tcPr>
+          <w:p>
+            <w:pPr>
+              <w:rPr>
+                <w:rFonts w:ascii="Arial" w:hAnsi="Arial" w:cs="Arial"/>
+              </w:rPr>
+            </w:pPr>
+            <w:r>
+              <w:rPr>
+                <w:rFonts w:ascii="Arial" w:hAnsi="Arial" w:cs="Arial"/>
+              </w:rPr>
+              <w:t>Canobbio</w:t>
+            </w:r>
+          </w:p>
+        </w:tc>
+      </w:tr>
+      <w:tr>
+        <w:trPr>
+          <w:trHeight w:val="196"/>
+        </w:trPr>
+        <w:tc>
+          <w:tcPr>
+            <w:tcW w:w="1250" w:type="pct"/>
+            <w:vAlign w:val="center"/>
+          </w:tcPr>
+          <w:p>
+            <w:pPr>
+              <w:rPr>
+                <w:rFonts w:ascii="Arial" w:hAnsi="Arial" w:cs="Arial"/>
+              </w:rPr>
+            </w:pPr>
+            <w:r>
+              <w:rPr>
+                <w:rFonts w:ascii="Arial" w:hAnsi="Arial" w:cs="Arial"/>
+              </w:rPr>
+              <w:t>Data</w:t>
+            </w:r>
+          </w:p>
+        </w:tc>
+        <w:tc>
+          <w:tcPr>
+            <w:tcW w:w="3750" w:type="pct"/>
+            <w:gridSpan w:val="3"/>
+            <w:vAlign w:val="center"/>
+          </w:tcPr>
+          <w:p>
+            <w:pPr>
+              <w:rPr>
+                <w:rFonts w:ascii="Arial" w:hAnsi="Arial" w:cs="Arial"/>
+              </w:rPr>
+            </w:pPr>
+            <w:r>
+              <w:rPr>
+                <w:rFonts w:ascii="Arial" w:hAnsi="Arial" w:cs="Arial"/>
+              </w:rPr>
+              <w:t>05.12</w:t>
+            </w:r>
+            <w:r>
+              <w:rPr>
+                <w:rFonts w:ascii="Arial" w:hAnsi="Arial" w:cs="Arial"/>
+              </w:rPr>
+              <w:t>.2025</w:t>
+            </w:r>
+          </w:p>
+        </w:tc>
+      </w:tr>
+      <w:tr>
+        <w:trPr>
+          <w:trHeight w:val="196"/>
+        </w:trPr>
+        <w:tc>
+          <w:tcPr>
+            <w:tcW w:w="1250" w:type="pct"/>
+            <w:vAlign w:val="center"/>
+          </w:tcPr>
+          <w:p>
+            <w:pPr>
+              <w:rPr>
+                <w:rFonts w:ascii="Arial" w:hAnsi="Arial" w:cs="Arial"/>
+              </w:rPr>
+            </w:pPr>
+            <w:r>
+              <w:rPr>
+                <w:rFonts w:ascii="Arial" w:hAnsi="Arial" w:cs="Arial"/>
+              </w:rPr>
+              <w:t>Mattino</w:t>
+            </w:r>
+          </w:p>
+        </w:tc>
+        <w:tc>
+          <w:tcPr>
+            <w:tcW w:w="1250" w:type="pct"/>
+            <w:vAlign w:val="center"/>
+          </w:tcPr>
+          <w:p>
+            <w:pPr>
+              <w:rPr>
+                <w:rFonts w:ascii="Arial" w:hAnsi="Arial" w:cs="Arial"/>
+              </w:rPr>
+            </w:pPr>
+            <w:r>
+              <w:rPr>
+                <w:rFonts w:ascii="Arial" w:hAnsi="Arial" w:cs="Arial"/>
+              </w:rPr>
+              <w:t>8:20 – 11:35</w:t>
+            </w:r>
+          </w:p>
+        </w:tc>
+        <w:tc>
+          <w:tcPr>
+            <w:tcW w:w="1250" w:type="pct"/>
+            <w:vAlign w:val="center"/>
+          </w:tcPr>
+          <w:p>
+            <w:pPr>
+              <w:rPr>
+                <w:rFonts w:ascii="Arial" w:hAnsi="Arial" w:cs="Arial"/>
+              </w:rPr>
+            </w:pPr>
+            <w:r>
+              <w:rPr>
+                <w:rFonts w:ascii="Arial" w:hAnsi="Arial" w:cs="Arial"/>
+              </w:rPr>
+              <w:t>Pomeriggio</w:t>
+            </w:r>
+          </w:p>
+        </w:tc>
+        <w:tc>
+          <w:tcPr>
+            <w:tcW w:w="1250" w:type="pct"/>
+            <w:vAlign w:val="center"/>
+          </w:tcPr>
+          <w:p>
+            <w:pPr>
+              <w:rPr>
+                <w:rFonts w:ascii="Arial" w:hAnsi="Arial" w:cs="Arial"/>
+              </w:rPr>
+            </w:pPr>
+            <w:r>
+              <w:rPr>
+                <w:rFonts w:ascii="Arial" w:hAnsi="Arial" w:cs="Arial"/>
+              </w:rPr>
+              <w:t>12:30 – 15:45</w:t>
+            </w:r>
+          </w:p>
+        </w:tc>
+      </w:tr>
+    </w:tbl>
+    <w:p>
+      <w:pPr>
+        <w:rPr>
+          <w:rFonts w:ascii="Arial" w:hAnsi="Arial" w:cs="Arial"/>
+        </w:rPr>
+      </w:pPr>
+    </w:p>
+    <w:tbl>
+      <w:tblPr>
+        <w:tblStyle w:val="Grigliatabella"/>
+        <w:tblW w:w="0" w:type="auto"/>
+        <w:tblLook w:val="04A0" w:firstRow="1" w:lastRow="0" w:firstColumn="1" w:lastColumn="0" w:noHBand="0" w:noVBand="1"/>
+      </w:tblPr>
+      <w:tblGrid>
+        <w:gridCol w:w="9854"/>
+      </w:tblGrid>
+      <w:tr>
+        <w:tc>
+          <w:tcPr>
+            <w:tcW w:w="9854" w:type="dxa"/>
+            <w:shd w:val="clear" w:color="auto" w:fill="D9D9D9" w:themeFill="background1" w:themeFillShade="D9"/>
+          </w:tcPr>
+          <w:p>
+            <w:pPr>
+              <w:rPr>
+                <w:rFonts w:ascii="Arial" w:hAnsi="Arial" w:cs="Arial"/>
+              </w:rPr>
+            </w:pPr>
+            <w:r>
+              <w:rPr>
+                <w:rFonts w:ascii="Arial" w:hAnsi="Arial" w:cs="Arial"/>
+              </w:rPr>
+              <w:t>Lavori svolti</w:t>
+            </w:r>
+          </w:p>
+        </w:tc>
+      </w:tr>
+      <w:tr>
+        <w:tc>
+          <w:tcPr>
+            <w:tcW w:w="9854" w:type="dxa"/>
+          </w:tcPr>
+          <w:p>
+            <w:pPr>
+              <w:rPr>
+                <w:rFonts w:ascii="Arial" w:hAnsi="Arial" w:cs="Arial"/>
+              </w:rPr>
+            </w:pPr>
+            <w:r>
+              <w:rPr>
+                <w:rFonts w:ascii="Arial" w:hAnsi="Arial" w:cs="Arial"/>
+              </w:rPr>
+              <w:t>UI più User-Friendly e più moderne e visibilmente belle.</w:t>
+            </w:r>
+          </w:p>
+          <w:p>
+            <w:pPr>
+              <w:rPr>
+                <w:rFonts w:ascii="Arial" w:hAnsi="Arial" w:cs="Arial"/>
+              </w:rPr>
+            </w:pPr>
+            <w:r>
+              <w:rPr>
+                <w:rFonts w:ascii="Arial" w:hAnsi="Arial" w:cs="Arial"/>
+              </w:rPr>
+              <w:t>Aggiunto modo di eliminare completamente i dati.</w:t>
+            </w:r>
+            <w:r>
+              <w:rPr>
+                <w:rFonts w:ascii="Arial" w:hAnsi="Arial" w:cs="Arial"/>
+              </w:rPr>
+              <w:t xml:space="preserve"> </w:t>
+            </w:r>
+          </w:p>
+        </w:tc>
+      </w:tr>
+    </w:tbl>
+    <w:p>
+      <w:pPr>
+        <w:rPr>
+          <w:rFonts w:ascii="Arial" w:hAnsi="Arial" w:cs="Arial"/>
+        </w:rPr>
+      </w:pPr>
+    </w:p>
+    <w:tbl>
+      <w:tblPr>
+        <w:tblStyle w:val="Grigliatabella"/>
+        <w:tblW w:w="0" w:type="auto"/>
+        <w:tblLook w:val="04A0" w:firstRow="1" w:lastRow="0" w:firstColumn="1" w:lastColumn="0" w:noHBand="0" w:noVBand="1"/>
+      </w:tblPr>
+      <w:tblGrid>
+        <w:gridCol w:w="9854"/>
+      </w:tblGrid>
+      <w:tr>
+        <w:tc>
+          <w:tcPr>
+            <w:tcW w:w="9854" w:type="dxa"/>
+            <w:shd w:val="clear" w:color="auto" w:fill="D9D9D9" w:themeFill="background1" w:themeFillShade="D9"/>
+          </w:tcPr>
+          <w:p>
+            <w:pPr>
+              <w:rPr>
+                <w:rFonts w:ascii="Arial" w:hAnsi="Arial" w:cs="Arial"/>
+              </w:rPr>
+            </w:pPr>
+            <w:r>
+              <w:rPr>
+                <w:rFonts w:ascii="Arial" w:hAnsi="Arial" w:cs="Arial"/>
+              </w:rPr>
+              <w:t>Problemi riscontrati e soluzioni adottate</w:t>
+            </w:r>
+          </w:p>
+        </w:tc>
+      </w:tr>
+      <w:tr>
+        <w:tc>
+          <w:tcPr>
+            <w:tcW w:w="9854" w:type="dxa"/>
+          </w:tcPr>
+          <w:p>
+            <w:pPr>
+              <w:rPr>
+                <w:rFonts w:ascii="Arial" w:hAnsi="Arial" w:cs="Arial"/>
+              </w:rPr>
+            </w:pPr>
+            <w:r>
+              <w:rPr>
+                <w:rFonts w:ascii="Arial" w:hAnsi="Arial" w:cs="Arial"/>
+              </w:rPr>
+              <w:t>Problemi non riscontrati essendo che ho fatto praticamente solo grafica.</w:t>
+            </w:r>
+          </w:p>
+        </w:tc>
+      </w:tr>
+    </w:tbl>
+    <w:p>
+      <w:pPr>
+        <w:rPr>
+          <w:rFonts w:ascii="Arial" w:hAnsi="Arial" w:cs="Arial"/>
+        </w:rPr>
+      </w:pPr>
+    </w:p>
+    <w:tbl>
+      <w:tblPr>
+        <w:tblStyle w:val="Grigliatabella"/>
+        <w:tblW w:w="0" w:type="auto"/>
+        <w:tblLook w:val="04A0" w:firstRow="1" w:lastRow="0" w:firstColumn="1" w:lastColumn="0" w:noHBand="0" w:noVBand="1"/>
+      </w:tblPr>
+      <w:tblGrid>
+        <w:gridCol w:w="9854"/>
+      </w:tblGrid>
+      <w:tr>
+        <w:tc>
+          <w:tcPr>
+            <w:tcW w:w="9854" w:type="dxa"/>
+            <w:shd w:val="clear" w:color="auto" w:fill="D9D9D9" w:themeFill="background1" w:themeFillShade="D9"/>
+          </w:tcPr>
+          <w:p>
+            <w:pPr>
+              <w:rPr>
+                <w:rFonts w:ascii="Arial" w:hAnsi="Arial" w:cs="Arial"/>
+              </w:rPr>
+            </w:pPr>
+            <w:r>
+              <w:rPr>
+                <w:rFonts w:ascii="Arial" w:hAnsi="Arial" w:cs="Arial"/>
+              </w:rPr>
+              <w:t>Punto della situazione rispetto alla pianificazione</w:t>
+            </w:r>
+          </w:p>
+        </w:tc>
+      </w:tr>
+      <w:tr>
+        <w:tc>
+          <w:tcPr>
+            <w:tcW w:w="9854" w:type="dxa"/>
+          </w:tcPr>
+          <w:p>
+            <w:pPr>
+              <w:rPr>
+                <w:rFonts w:ascii="Arial" w:hAnsi="Arial" w:cs="Arial"/>
+              </w:rPr>
+            </w:pPr>
+            <w:r>
+              <w:rPr>
+                <w:rFonts w:ascii="Arial" w:hAnsi="Arial" w:cs="Arial"/>
+              </w:rPr>
+              <w:t>Sono leggermente in ritardo.</w:t>
+            </w:r>
+          </w:p>
+        </w:tc>
+      </w:tr>
+    </w:tbl>
+    <w:p>
+      <w:pPr>
+        <w:rPr>
+          <w:rFonts w:ascii="Arial" w:hAnsi="Arial" w:cs="Arial"/>
+        </w:rPr>
+      </w:pPr>
+    </w:p>
+    <w:tbl>
+      <w:tblPr>
+        <w:tblStyle w:val="Grigliatabella"/>
+        <w:tblW w:w="0" w:type="auto"/>
+        <w:tblLook w:val="04A0" w:firstRow="1" w:lastRow="0" w:firstColumn="1" w:lastColumn="0" w:noHBand="0" w:noVBand="1"/>
+      </w:tblPr>
+      <w:tblGrid>
+        <w:gridCol w:w="9854"/>
+      </w:tblGrid>
+      <w:tr>
+        <w:tc>
+          <w:tcPr>
+            <w:tcW w:w="9854" w:type="dxa"/>
+            <w:shd w:val="clear" w:color="auto" w:fill="D9D9D9" w:themeFill="background1" w:themeFillShade="D9"/>
+          </w:tcPr>
+          <w:p>
+            <w:pPr>
+              <w:rPr>
+                <w:rFonts w:ascii="Arial" w:hAnsi="Arial" w:cs="Arial"/>
+              </w:rPr>
+            </w:pPr>
+            <w:r>
+              <w:rPr>
+                <w:rFonts w:ascii="Arial" w:hAnsi="Arial" w:cs="Arial"/>
+              </w:rPr>
+              <w:t>Programma di massima per la prossima giornata di lavoro</w:t>
+            </w:r>
+          </w:p>
+        </w:tc>
+      </w:tr>
+      <w:tr>
+        <w:tc>
+          <w:tcPr>
+            <w:tcW w:w="9854" w:type="dxa"/>
+          </w:tcPr>
+          <w:p>
+            <w:pPr>
+              <w:rPr>
+                <w:rFonts w:ascii="Arial" w:hAnsi="Arial" w:cs="Arial"/>
+              </w:rPr>
+            </w:pPr>
+            <w:r>
+              <w:rPr>
+                <w:rFonts w:ascii="Arial" w:hAnsi="Arial" w:cs="Arial"/>
+              </w:rPr>
+              <w:t>Gestione nome troppo lungo nella selezione utente.</w:t>
+            </w:r>
+          </w:p>
+          <w:p>
+            <w:pPr>
+              <w:rPr>
+                <w:rFonts w:ascii="Arial" w:hAnsi="Arial" w:cs="Arial"/>
+              </w:rPr>
+            </w:pPr>
+            <w:r>
+              <w:rPr>
+                <w:rFonts w:ascii="Arial" w:hAnsi="Arial" w:cs="Arial"/>
+              </w:rPr>
+              <w:t>Finire UI tutta app.</w:t>
+            </w:r>
+          </w:p>
+          <w:p>
+            <w:pPr>
+              <w:rPr>
+                <w:rFonts w:ascii="Arial" w:hAnsi="Arial" w:cs="Arial"/>
+              </w:rPr>
+            </w:pPr>
+            <w:r>
+              <w:rPr>
+                <w:rFonts w:ascii="Arial" w:hAnsi="Arial" w:cs="Arial"/>
+              </w:rPr>
+              <w:t>Continuare Documentazione (fasi finali e testing)</w:t>
             </w:r>
           </w:p>
         </w:tc>
@@ -4691,8 +5363,16 @@
           <w:rPr>
             <w:rFonts w:ascii="Arial" w:hAnsi="Arial" w:cs="Arial"/>
           </w:rPr>
-          <w:t xml:space="preserve"> MentalMood</w:t>
+          <w:t xml:space="preserve"> </w:t>
         </w:r>
+        <w:proofErr w:type="spellStart"/>
+        <w:r>
+          <w:rPr>
+            <w:rFonts w:ascii="Arial" w:hAnsi="Arial" w:cs="Arial"/>
+          </w:rPr>
+          <w:t>MentalMood</w:t>
+        </w:r>
+        <w:proofErr w:type="spellEnd"/>
       </w:sdtContent>
     </w:sdt>
     <w:r>
@@ -4834,7 +5514,23 @@
         <w:rFonts w:ascii="Arial" w:hAnsi="Arial" w:cs="Arial"/>
         <w:lang w:val="fr-CH"/>
       </w:rPr>
-      <w:t>Bryan Ciaponi I3AC</w:t>
+      <w:t xml:space="preserve">Bryan </w:t>
+    </w:r>
+    <w:proofErr w:type="spellStart"/>
+    <w:r>
+      <w:rPr>
+        <w:rFonts w:ascii="Arial" w:hAnsi="Arial" w:cs="Arial"/>
+        <w:lang w:val="fr-CH"/>
+      </w:rPr>
+      <w:t>Ciaponi</w:t>
+    </w:r>
+    <w:proofErr w:type="spellEnd"/>
+    <w:r>
+      <w:rPr>
+        <w:rFonts w:ascii="Arial" w:hAnsi="Arial" w:cs="Arial"/>
+        <w:lang w:val="fr-CH"/>
+      </w:rPr>
+      <w:t xml:space="preserve"> I3AC</w:t>
     </w:r>
   </w:p>
 </w:hdr>
@@ -8171,6 +8867,7 @@
     <w:rsid w:val="007A4EC3"/>
     <w:rsid w:val="007C30B1"/>
     <w:rsid w:val="007C49C7"/>
+    <w:rsid w:val="007E1FC8"/>
     <w:rsid w:val="007E2877"/>
     <w:rsid w:val="008073A0"/>
     <w:rsid w:val="00813BAE"/>
@@ -8196,6 +8893,7 @@
     <w:rsid w:val="00A1514F"/>
     <w:rsid w:val="00A352DF"/>
     <w:rsid w:val="00A672EE"/>
+    <w:rsid w:val="00A70749"/>
     <w:rsid w:val="00A948D8"/>
     <w:rsid w:val="00A97259"/>
     <w:rsid w:val="00AC0DE9"/>

</xml_diff>